<commit_message>
correction for titles of reports
</commit_message>
<xml_diff>
--- a/project1-NLP-gamecomments-topic-analysis/report/Report_NLP Social Media Analysis for Game AC Shadow.docx
+++ b/project1-NLP-gamecomments-topic-analysis/report/Report_NLP Social Media Analysis for Game AC Shadow.docx
@@ -43,7 +43,7 @@
           <w:b/>
           <w:sz w:val="28"/>
         </w:rPr>
-        <w:t>基于自然语言处理的《游戏</w:t>
+        <w:t>基于自然语言处理的</w:t>
       </w:r>
       <w:r>
         <w:rPr>
@@ -51,7 +51,7 @@
           <w:b/>
           <w:sz w:val="28"/>
         </w:rPr>
-        <w:t>AC</w:t>
+        <w:t>游戏《刺客信条</w:t>
       </w:r>
       <w:r>
         <w:rPr>
@@ -68,6 +68,8 @@
           <w:sz w:val="20"/>
         </w:rPr>
       </w:pPr>
+      <w:bookmarkStart w:id="0" w:name="_GoBack"/>
+      <w:bookmarkEnd w:id="0"/>
     </w:p>
     <w:p>
       <w:pPr>
@@ -1451,7 +1453,7 @@
         <w:spacing w:line="360" w:lineRule="auto"/>
         <w:ind w:firstLine="420"/>
         <w:rPr>
-          <w:rFonts w:ascii="Times New Roman" w:hAnsi="Times New Roman" w:cs="Times New Roman" w:hint="eastAsia"/>
+          <w:rFonts w:ascii="Times New Roman" w:hAnsi="Times New Roman" w:cs="Times New Roman"/>
           <w:sz w:val="20"/>
         </w:rPr>
       </w:pPr>
@@ -1878,7 +1880,7 @@
         <w:spacing w:line="360" w:lineRule="auto"/>
         <w:ind w:firstLine="420"/>
         <w:rPr>
-          <w:rFonts w:ascii="Times New Roman" w:hAnsi="Times New Roman" w:cs="Times New Roman" w:hint="eastAsia"/>
+          <w:rFonts w:ascii="Times New Roman" w:hAnsi="Times New Roman" w:cs="Times New Roman"/>
           <w:sz w:val="20"/>
         </w:rPr>
       </w:pPr>
@@ -2235,7 +2237,7 @@
       <w:pPr>
         <w:spacing w:line="360" w:lineRule="auto"/>
         <w:rPr>
-          <w:rFonts w:ascii="Times New Roman" w:hAnsi="Times New Roman" w:cs="Times New Roman" w:hint="eastAsia"/>
+          <w:rFonts w:ascii="Times New Roman" w:hAnsi="Times New Roman" w:cs="Times New Roman"/>
           <w:sz w:val="20"/>
         </w:rPr>
       </w:pPr>
@@ -2283,7 +2285,7 @@
         <w:spacing w:line="360" w:lineRule="auto"/>
         <w:ind w:firstLine="420"/>
         <w:rPr>
-          <w:rFonts w:ascii="Times New Roman" w:hAnsi="Times New Roman" w:cs="Times New Roman" w:hint="eastAsia"/>
+          <w:rFonts w:ascii="Times New Roman" w:hAnsi="Times New Roman" w:cs="Times New Roman"/>
           <w:sz w:val="20"/>
         </w:rPr>
       </w:pPr>
@@ -2342,7 +2344,7 @@
         <w:spacing w:line="360" w:lineRule="auto"/>
         <w:ind w:firstLine="420"/>
         <w:rPr>
-          <w:rFonts w:ascii="Times New Roman" w:hAnsi="Times New Roman" w:cs="Times New Roman" w:hint="eastAsia"/>
+          <w:rFonts w:ascii="Times New Roman" w:hAnsi="Times New Roman" w:cs="Times New Roman"/>
           <w:sz w:val="20"/>
         </w:rPr>
       </w:pPr>
@@ -2370,7 +2372,7 @@
         </w:numPr>
         <w:spacing w:line="360" w:lineRule="auto"/>
         <w:rPr>
-          <w:rFonts w:ascii="Times New Roman" w:hAnsi="Times New Roman" w:cs="Times New Roman" w:hint="eastAsia"/>
+          <w:rFonts w:ascii="Times New Roman" w:hAnsi="Times New Roman" w:cs="Times New Roman"/>
           <w:sz w:val="20"/>
         </w:rPr>
       </w:pPr>
@@ -2398,7 +2400,7 @@
         </w:numPr>
         <w:spacing w:line="360" w:lineRule="auto"/>
         <w:rPr>
-          <w:rFonts w:ascii="Times New Roman" w:hAnsi="Times New Roman" w:cs="Times New Roman" w:hint="eastAsia"/>
+          <w:rFonts w:ascii="Times New Roman" w:hAnsi="Times New Roman" w:cs="Times New Roman"/>
           <w:sz w:val="20"/>
         </w:rPr>
       </w:pPr>
@@ -2426,7 +2428,7 @@
         </w:numPr>
         <w:spacing w:line="360" w:lineRule="auto"/>
         <w:rPr>
-          <w:rFonts w:ascii="Times New Roman" w:hAnsi="Times New Roman" w:cs="Times New Roman" w:hint="eastAsia"/>
+          <w:rFonts w:ascii="Times New Roman" w:hAnsi="Times New Roman" w:cs="Times New Roman"/>
           <w:sz w:val="20"/>
         </w:rPr>
       </w:pPr>
@@ -2454,7 +2456,7 @@
         </w:numPr>
         <w:spacing w:line="360" w:lineRule="auto"/>
         <w:rPr>
-          <w:rFonts w:ascii="Times New Roman" w:hAnsi="Times New Roman" w:cs="Times New Roman" w:hint="eastAsia"/>
+          <w:rFonts w:ascii="Times New Roman" w:hAnsi="Times New Roman" w:cs="Times New Roman"/>
           <w:sz w:val="20"/>
         </w:rPr>
       </w:pPr>
@@ -2478,7 +2480,7 @@
         <w:spacing w:line="360" w:lineRule="auto"/>
         <w:ind w:firstLine="420"/>
         <w:rPr>
-          <w:rFonts w:ascii="Times New Roman" w:hAnsi="Times New Roman" w:cs="Times New Roman" w:hint="eastAsia"/>
+          <w:rFonts w:ascii="Times New Roman" w:hAnsi="Times New Roman" w:cs="Times New Roman"/>
           <w:sz w:val="20"/>
         </w:rPr>
       </w:pPr>
@@ -2506,7 +2508,7 @@
         </w:numPr>
         <w:spacing w:line="360" w:lineRule="auto"/>
         <w:rPr>
-          <w:rFonts w:ascii="Times New Roman" w:hAnsi="Times New Roman" w:cs="Times New Roman" w:hint="eastAsia"/>
+          <w:rFonts w:ascii="Times New Roman" w:hAnsi="Times New Roman" w:cs="Times New Roman"/>
           <w:sz w:val="20"/>
         </w:rPr>
       </w:pPr>
@@ -2548,7 +2550,7 @@
         </w:numPr>
         <w:spacing w:line="360" w:lineRule="auto"/>
         <w:rPr>
-          <w:rFonts w:ascii="Times New Roman" w:hAnsi="Times New Roman" w:cs="Times New Roman" w:hint="eastAsia"/>
+          <w:rFonts w:ascii="Times New Roman" w:hAnsi="Times New Roman" w:cs="Times New Roman"/>
           <w:sz w:val="20"/>
         </w:rPr>
       </w:pPr>
@@ -2590,7 +2592,7 @@
         </w:numPr>
         <w:spacing w:line="360" w:lineRule="auto"/>
         <w:rPr>
-          <w:rFonts w:ascii="Times New Roman" w:hAnsi="Times New Roman" w:cs="Times New Roman" w:hint="eastAsia"/>
+          <w:rFonts w:ascii="Times New Roman" w:hAnsi="Times New Roman" w:cs="Times New Roman"/>
           <w:sz w:val="20"/>
         </w:rPr>
       </w:pPr>
@@ -2618,7 +2620,7 @@
         </w:numPr>
         <w:spacing w:line="360" w:lineRule="auto"/>
         <w:rPr>
-          <w:rFonts w:ascii="Times New Roman" w:hAnsi="Times New Roman" w:cs="Times New Roman" w:hint="eastAsia"/>
+          <w:rFonts w:ascii="Times New Roman" w:hAnsi="Times New Roman" w:cs="Times New Roman"/>
           <w:sz w:val="20"/>
         </w:rPr>
       </w:pPr>
@@ -2675,7 +2677,7 @@
       <w:pPr>
         <w:spacing w:line="360" w:lineRule="auto"/>
         <w:rPr>
-          <w:rFonts w:ascii="Times New Roman" w:hAnsi="Times New Roman" w:cs="Times New Roman" w:hint="eastAsia"/>
+          <w:rFonts w:ascii="Times New Roman" w:hAnsi="Times New Roman" w:cs="Times New Roman"/>
           <w:sz w:val="20"/>
         </w:rPr>
       </w:pPr>
@@ -9125,7 +9127,7 @@
       <w:pPr>
         <w:spacing w:line="360" w:lineRule="auto"/>
         <w:rPr>
-          <w:rFonts w:ascii="Times New Roman" w:hAnsi="Times New Roman" w:cs="Times New Roman" w:hint="eastAsia"/>
+          <w:rFonts w:ascii="Times New Roman" w:hAnsi="Times New Roman" w:cs="Times New Roman"/>
           <w:sz w:val="20"/>
         </w:rPr>
       </w:pPr>
@@ -9381,7 +9383,7 @@
         <w:spacing w:line="360" w:lineRule="auto"/>
         <w:ind w:firstLine="420"/>
         <w:rPr>
-          <w:rFonts w:ascii="Times New Roman" w:hAnsi="Times New Roman" w:cs="Times New Roman" w:hint="eastAsia"/>
+          <w:rFonts w:ascii="Times New Roman" w:hAnsi="Times New Roman" w:cs="Times New Roman"/>
           <w:sz w:val="20"/>
         </w:rPr>
       </w:pPr>
@@ -9435,7 +9437,7 @@
         <w:spacing w:line="360" w:lineRule="auto"/>
         <w:ind w:firstLine="420"/>
         <w:rPr>
-          <w:rFonts w:ascii="Times New Roman" w:hAnsi="Times New Roman" w:cs="Times New Roman" w:hint="eastAsia"/>
+          <w:rFonts w:ascii="Times New Roman" w:hAnsi="Times New Roman" w:cs="Times New Roman"/>
           <w:sz w:val="20"/>
         </w:rPr>
       </w:pPr>
@@ -9445,7 +9447,7 @@
         <w:spacing w:line="360" w:lineRule="auto"/>
         <w:ind w:firstLine="420"/>
         <w:rPr>
-          <w:rFonts w:ascii="Times New Roman" w:hAnsi="Times New Roman" w:cs="Times New Roman" w:hint="eastAsia"/>
+          <w:rFonts w:ascii="Times New Roman" w:hAnsi="Times New Roman" w:cs="Times New Roman"/>
           <w:b/>
           <w:sz w:val="20"/>
         </w:rPr>
@@ -9767,7 +9769,7 @@
         <w:spacing w:line="360" w:lineRule="auto"/>
         <w:ind w:firstLine="420"/>
         <w:rPr>
-          <w:rFonts w:ascii="Times New Roman" w:hAnsi="Times New Roman" w:cs="Times New Roman" w:hint="eastAsia"/>
+          <w:rFonts w:ascii="Times New Roman" w:hAnsi="Times New Roman" w:cs="Times New Roman"/>
           <w:sz w:val="20"/>
         </w:rPr>
       </w:pPr>
@@ -9836,7 +9838,7 @@
         <w:spacing w:line="360" w:lineRule="auto"/>
         <w:ind w:firstLine="420"/>
         <w:rPr>
-          <w:rFonts w:ascii="Times New Roman" w:hAnsi="Times New Roman" w:cs="Times New Roman" w:hint="eastAsia"/>
+          <w:rFonts w:ascii="Times New Roman" w:hAnsi="Times New Roman" w:cs="Times New Roman"/>
           <w:sz w:val="20"/>
         </w:rPr>
       </w:pPr>
@@ -10028,7 +10030,7 @@
         <w:spacing w:line="360" w:lineRule="auto"/>
         <w:ind w:firstLine="420"/>
         <w:rPr>
-          <w:rFonts w:ascii="Times New Roman" w:hAnsi="Times New Roman" w:cs="Times New Roman" w:hint="eastAsia"/>
+          <w:rFonts w:ascii="Times New Roman" w:hAnsi="Times New Roman" w:cs="Times New Roman"/>
           <w:sz w:val="20"/>
         </w:rPr>
       </w:pPr>
@@ -10060,7 +10062,7 @@
         <w:spacing w:line="360" w:lineRule="auto"/>
         <w:ind w:firstLine="420"/>
         <w:rPr>
-          <w:rFonts w:ascii="Times New Roman" w:hAnsi="Times New Roman" w:cs="Times New Roman" w:hint="eastAsia"/>
+          <w:rFonts w:ascii="Times New Roman" w:hAnsi="Times New Roman" w:cs="Times New Roman"/>
           <w:sz w:val="20"/>
         </w:rPr>
       </w:pPr>
@@ -10077,7 +10079,7 @@
         <w:spacing w:line="360" w:lineRule="auto"/>
         <w:ind w:firstLine="420"/>
         <w:rPr>
-          <w:rFonts w:ascii="Times New Roman" w:hAnsi="Times New Roman" w:cs="Times New Roman" w:hint="eastAsia"/>
+          <w:rFonts w:ascii="Times New Roman" w:hAnsi="Times New Roman" w:cs="Times New Roman"/>
           <w:sz w:val="20"/>
         </w:rPr>
       </w:pPr>
@@ -10209,7 +10211,7 @@
         <w:spacing w:line="360" w:lineRule="auto"/>
         <w:ind w:firstLine="420"/>
         <w:rPr>
-          <w:rFonts w:ascii="Times New Roman" w:hAnsi="Times New Roman" w:cs="Times New Roman" w:hint="eastAsia"/>
+          <w:rFonts w:ascii="Times New Roman" w:hAnsi="Times New Roman" w:cs="Times New Roman"/>
           <w:sz w:val="20"/>
         </w:rPr>
       </w:pPr>
@@ -10307,7 +10309,7 @@
         </w:numPr>
         <w:spacing w:line="360" w:lineRule="auto"/>
         <w:rPr>
-          <w:rFonts w:ascii="Times New Roman" w:hAnsi="Times New Roman" w:cs="Times New Roman" w:hint="eastAsia"/>
+          <w:rFonts w:ascii="Times New Roman" w:hAnsi="Times New Roman" w:cs="Times New Roman"/>
           <w:sz w:val="20"/>
         </w:rPr>
       </w:pPr>
@@ -10349,7 +10351,7 @@
         </w:numPr>
         <w:spacing w:line="360" w:lineRule="auto"/>
         <w:rPr>
-          <w:rFonts w:ascii="Times New Roman" w:hAnsi="Times New Roman" w:cs="Times New Roman" w:hint="eastAsia"/>
+          <w:rFonts w:ascii="Times New Roman" w:hAnsi="Times New Roman" w:cs="Times New Roman"/>
           <w:sz w:val="20"/>
         </w:rPr>
       </w:pPr>
@@ -10384,7 +10386,7 @@
         </w:numPr>
         <w:spacing w:line="360" w:lineRule="auto"/>
         <w:rPr>
-          <w:rFonts w:ascii="Times New Roman" w:hAnsi="Times New Roman" w:cs="Times New Roman" w:hint="eastAsia"/>
+          <w:rFonts w:ascii="Times New Roman" w:hAnsi="Times New Roman" w:cs="Times New Roman"/>
           <w:sz w:val="20"/>
         </w:rPr>
       </w:pPr>
@@ -10635,7 +10637,7 @@
         <w:spacing w:line="360" w:lineRule="auto"/>
         <w:ind w:firstLine="420"/>
         <w:rPr>
-          <w:rFonts w:ascii="Times New Roman" w:hAnsi="Times New Roman" w:cs="Times New Roman" w:hint="eastAsia"/>
+          <w:rFonts w:ascii="Times New Roman" w:hAnsi="Times New Roman" w:cs="Times New Roman"/>
           <w:sz w:val="20"/>
         </w:rPr>
       </w:pPr>
@@ -10843,8 +10845,6 @@
         </w:rPr>
         <w:t>References:</w:t>
       </w:r>
-      <w:bookmarkStart w:id="0" w:name="_GoBack"/>
-      <w:bookmarkEnd w:id="0"/>
     </w:p>
     <w:p>
       <w:pPr>

</xml_diff>